<commit_message>
SEPA: Karvo, corrige los fakin cuadros extranios
</commit_message>
<xml_diff>
--- a/SEPA/Practica_3/CMPM_Practica_3.docx
+++ b/SEPA/Practica_3/CMPM_Practica_3.docx
@@ -1964,7 +1964,6 @@
         </w:rPr>
         <w:t xml:space="preserve">se programa la lectura de los sensores necesarios del </w:t>
       </w:r>
-      <w:bookmarkStart w:id="2" w:name="_GoBack"/>
       <w:proofErr w:type="spellStart"/>
       <w:r>
         <w:rPr>
@@ -2004,7 +2003,6 @@
         </w:rPr>
         <w:t>BoosterPack</w:t>
       </w:r>
-      <w:bookmarkEnd w:id="2"/>
       <w:proofErr w:type="spellEnd"/>
       <w:r>
         <w:rPr>
@@ -2368,7 +2366,7 @@
           </mc:Choice>
           <mc:Fallback>
             <w:pict>
-              <v:rect w14:anchorId="02BA8160" id="Rectángulo 10" o:spid="_x0000_s1026" style="position:absolute;margin-left:-25.95pt;margin-top:311.6pt;width:472.35pt;height:375.95pt;z-index:-251649024;visibility:visible;mso-wrap-style:square;mso-width-percent:0;mso-height-percent:0;mso-wrap-distance-left:9pt;mso-wrap-distance-top:0;mso-wrap-distance-right:9pt;mso-wrap-distance-bottom:0;mso-position-horizontal:absolute;mso-position-horizontal-relative:margin;mso-position-vertical:absolute;mso-position-vertical-relative:margin;mso-width-percent:0;mso-height-percent:0;mso-width-relative:margin;mso-height-relative:margin;v-text-anchor:middle" o:gfxdata="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" fillcolor="#f2f2f2 [3052]" strokecolor="#538135 [2409]" strokeweight="1pt">
+              <v:rect w14:anchorId="586789AD" id="Rectángulo 10" o:spid="_x0000_s1026" style="position:absolute;margin-left:-25.95pt;margin-top:311.6pt;width:472.35pt;height:375.95pt;z-index:-251649024;visibility:visible;mso-wrap-style:square;mso-width-percent:0;mso-height-percent:0;mso-wrap-distance-left:9pt;mso-wrap-distance-top:0;mso-wrap-distance-right:9pt;mso-wrap-distance-bottom:0;mso-position-horizontal:absolute;mso-position-horizontal-relative:margin;mso-position-vertical:absolute;mso-position-vertical-relative:margin;mso-width-percent:0;mso-height-percent:0;mso-width-relative:margin;mso-height-relative:margin;v-text-anchor:middle" o:gfxdata="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" fillcolor="#f2f2f2 [3052]" strokecolor="#538135 [2409]" strokeweight="1pt">
                 <v:shadow on="t" color="black" opacity="26214f" origin="-.5,-.5" offset=".74836mm,.74836mm"/>
                 <w10:wrap anchorx="margin" anchory="margin"/>
               </v:rect>
@@ -14739,7 +14737,7 @@
           </mc:Choice>
           <mc:Fallback>
             <w:pict>
-              <v:rect w14:anchorId="78E4CB86" id="Rectángulo 9" o:spid="_x0000_s1026" style="position:absolute;margin-left:-25.95pt;margin-top:-6.9pt;width:472.35pt;height:278.95pt;z-index:-251614208;visibility:visible;mso-wrap-style:square;mso-width-percent:0;mso-height-percent:0;mso-wrap-distance-left:9pt;mso-wrap-distance-top:0;mso-wrap-distance-right:9pt;mso-wrap-distance-bottom:0;mso-position-horizontal:absolute;mso-position-horizontal-relative:margin;mso-position-vertical:absolute;mso-position-vertical-relative:margin;mso-width-percent:0;mso-height-percent:0;mso-width-relative:margin;mso-height-relative:margin;v-text-anchor:middle" o:gfxdata="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" fillcolor="#f2f2f2 [3052]" strokecolor="#538135 [2409]" strokeweight="1pt">
+              <v:rect w14:anchorId="43BA3F90" id="Rectángulo 9" o:spid="_x0000_s1026" style="position:absolute;margin-left:-25.95pt;margin-top:-6.9pt;width:472.35pt;height:278.95pt;z-index:-251614208;visibility:visible;mso-wrap-style:square;mso-width-percent:0;mso-height-percent:0;mso-wrap-distance-left:9pt;mso-wrap-distance-top:0;mso-wrap-distance-right:9pt;mso-wrap-distance-bottom:0;mso-position-horizontal:absolute;mso-position-horizontal-relative:margin;mso-position-vertical:absolute;mso-position-vertical-relative:margin;mso-width-percent:0;mso-height-percent:0;mso-width-relative:margin;mso-height-relative:margin;v-text-anchor:middle" o:gfxdata="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" fillcolor="#f2f2f2 [3052]" strokecolor="#538135 [2409]" strokeweight="1pt">
                 <v:shadow on="t" color="black" opacity="26214f" origin="-.5,-.5" offset=".74836mm,.74836mm"/>
                 <w10:wrap anchorx="margin" anchory="margin"/>
               </v:rect>
@@ -16069,7 +16067,7 @@
           <w:szCs w:val="20"/>
         </w:rPr>
       </w:pPr>
-      <w:bookmarkStart w:id="3" w:name="_Toc23261781"/>
+      <w:bookmarkStart w:id="2" w:name="_Toc23261781"/>
       <w:r>
         <w:br w:type="page"/>
       </w:r>
@@ -16082,7 +16080,7 @@
         <w:lastRenderedPageBreak/>
         <w:t>Ejercicio 2</w:t>
       </w:r>
-      <w:bookmarkEnd w:id="3"/>
+      <w:bookmarkEnd w:id="2"/>
     </w:p>
     <w:p>
       <w:pPr>
@@ -31748,7 +31746,7 @@
           <w:lang w:eastAsia="es-ES"/>
         </w:rPr>
       </w:pPr>
-      <w:bookmarkStart w:id="4" w:name="_Toc23261782"/>
+      <w:bookmarkStart w:id="3" w:name="_Toc23261782"/>
       <w:r>
         <w:rPr>
           <w:rFonts w:eastAsia="Times New Roman"/>
@@ -31757,7 +31755,7 @@
         <w:lastRenderedPageBreak/>
         <w:t>Ejercicio 3</w:t>
       </w:r>
-      <w:bookmarkEnd w:id="4"/>
+      <w:bookmarkEnd w:id="3"/>
     </w:p>
     <w:p>
       <w:pPr>
@@ -31942,16 +31940,16 @@
         <mc:AlternateContent>
           <mc:Choice Requires="wps">
             <w:drawing>
-              <wp:anchor distT="0" distB="0" distL="114300" distR="114300" simplePos="0" relativeHeight="251681792" behindDoc="1" locked="0" layoutInCell="1" allowOverlap="1" wp14:anchorId="06C562F8" wp14:editId="54B94B77">
+              <wp:anchor distT="0" distB="0" distL="114300" distR="114300" simplePos="0" relativeHeight="251681792" behindDoc="1" locked="0" layoutInCell="1" allowOverlap="1" wp14:anchorId="06C562F8" wp14:editId="10E8DF13">
                 <wp:simplePos x="0" y="0"/>
                 <wp:positionH relativeFrom="margin">
-                  <wp:posOffset>-201731</wp:posOffset>
+                  <wp:posOffset>-198023</wp:posOffset>
                 </wp:positionH>
-                <wp:positionV relativeFrom="paragraph">
-                  <wp:posOffset>82106</wp:posOffset>
+                <wp:positionV relativeFrom="page">
+                  <wp:posOffset>4670425</wp:posOffset>
                 </wp:positionV>
-                <wp:extent cx="5836920" cy="5444350"/>
-                <wp:effectExtent l="76200" t="76200" r="125730" b="137795"/>
+                <wp:extent cx="5836920" cy="5161915"/>
+                <wp:effectExtent l="76200" t="76200" r="125730" b="133985"/>
                 <wp:wrapNone/>
                 <wp:docPr id="3" name="Rectángulo 3"/>
                 <wp:cNvGraphicFramePr/>
@@ -31962,7 +31960,7 @@
                       <wps:spPr>
                         <a:xfrm>
                           <a:off x="0" y="0"/>
-                          <a:ext cx="5836920" cy="5444350"/>
+                          <a:ext cx="5836920" cy="5161915"/>
                         </a:xfrm>
                         <a:prstGeom prst="rect">
                           <a:avLst/>
@@ -32038,7 +32036,7 @@
           </mc:Choice>
           <mc:Fallback>
             <w:pict>
-              <v:rect w14:anchorId="06C562F8" id="Rectángulo 3" o:spid="_x0000_s1033" style="position:absolute;left:0;text-align:left;margin-left:-15.9pt;margin-top:6.45pt;width:459.6pt;height:428.7pt;z-index:-251634688;visibility:visible;mso-wrap-style:square;mso-width-percent:0;mso-height-percent:0;mso-wrap-distance-left:9pt;mso-wrap-distance-top:0;mso-wrap-distance-right:9pt;mso-wrap-distance-bottom:0;mso-position-horizontal:absolute;mso-position-horizontal-relative:margin;mso-position-vertical:absolute;mso-position-vertical-relative:text;mso-width-percent:0;mso-height-percent:0;mso-width-relative:margin;mso-height-relative:margin;v-text-anchor:middle" o:gfxdata="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" fillcolor="#f2f2f2 [3052]" strokecolor="#538135 [2409]" strokeweight="1pt">
+              <v:rect w14:anchorId="06C562F8" id="Rectángulo 3" o:spid="_x0000_s1033" style="position:absolute;left:0;text-align:left;margin-left:-15.6pt;margin-top:367.75pt;width:459.6pt;height:406.45pt;z-index:-251634688;visibility:visible;mso-wrap-style:square;mso-width-percent:0;mso-height-percent:0;mso-wrap-distance-left:9pt;mso-wrap-distance-top:0;mso-wrap-distance-right:9pt;mso-wrap-distance-bottom:0;mso-position-horizontal:absolute;mso-position-horizontal-relative:margin;mso-position-vertical:absolute;mso-position-vertical-relative:page;mso-width-percent:0;mso-height-percent:0;mso-width-relative:margin;mso-height-relative:margin;v-text-anchor:middle" o:gfxdata="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" fillcolor="#f2f2f2 [3052]" strokecolor="#538135 [2409]" strokeweight="1pt">
                 <v:shadow on="t" color="black" opacity="26214f" origin="-.5,-.5" offset=".74836mm,.74836mm"/>
                 <v:textbox>
                   <w:txbxContent>
@@ -32049,7 +32047,7 @@
                     </w:p>
                   </w:txbxContent>
                 </v:textbox>
-                <w10:wrap anchorx="margin"/>
+                <w10:wrap anchorx="margin" anchory="page"/>
               </v:rect>
             </w:pict>
           </mc:Fallback>
@@ -34300,19 +34298,6 @@
           <w:szCs w:val="20"/>
         </w:rPr>
       </w:pPr>
-    </w:p>
-    <w:p>
-      <w:pPr>
-        <w:autoSpaceDE w:val="0"/>
-        <w:autoSpaceDN w:val="0"/>
-        <w:adjustRightInd w:val="0"/>
-        <w:spacing w:after="0" w:line="240" w:lineRule="auto"/>
-        <w:rPr>
-          <w:rFonts w:ascii="Consolas" w:hAnsi="Consolas" w:cs="Consolas"/>
-          <w:sz w:val="20"/>
-          <w:szCs w:val="20"/>
-        </w:rPr>
-      </w:pPr>
       <w:r>
         <w:rPr>
           <w:rFonts w:eastAsia="Times New Roman" w:cstheme="minorHAnsi"/>
@@ -34322,19 +34307,20 @@
           <w:szCs w:val="24"/>
           <w:lang w:eastAsia="es-ES"/>
         </w:rPr>
+        <w:lastRenderedPageBreak/>
         <mc:AlternateContent>
           <mc:Choice Requires="wps">
             <w:drawing>
-              <wp:anchor distT="0" distB="0" distL="114300" distR="114300" simplePos="0" relativeHeight="251718656" behindDoc="1" locked="0" layoutInCell="1" allowOverlap="1" wp14:anchorId="6181773F" wp14:editId="124E5524">
+              <wp:anchor distT="0" distB="0" distL="114300" distR="114300" simplePos="0" relativeHeight="251718656" behindDoc="1" locked="0" layoutInCell="1" allowOverlap="1" wp14:anchorId="6181773F" wp14:editId="41B16DB1">
                 <wp:simplePos x="0" y="0"/>
                 <wp:positionH relativeFrom="margin">
-                  <wp:align>center</wp:align>
+                  <wp:posOffset>-244518</wp:posOffset>
                 </wp:positionH>
-                <wp:positionV relativeFrom="paragraph">
-                  <wp:posOffset>-104775</wp:posOffset>
+                <wp:positionV relativeFrom="margin">
+                  <wp:posOffset>-110674</wp:posOffset>
                 </wp:positionV>
-                <wp:extent cx="5823585" cy="9039225"/>
-                <wp:effectExtent l="76200" t="76200" r="139065" b="142875"/>
+                <wp:extent cx="5823585" cy="8804329"/>
+                <wp:effectExtent l="76200" t="76200" r="139065" b="130175"/>
                 <wp:wrapNone/>
                 <wp:docPr id="23" name="Rectángulo 23"/>
                 <wp:cNvGraphicFramePr/>
@@ -34345,7 +34331,7 @@
                       <wps:spPr>
                         <a:xfrm>
                           <a:off x="0" y="0"/>
-                          <a:ext cx="5823585" cy="9039225"/>
+                          <a:ext cx="5823585" cy="8804329"/>
                         </a:xfrm>
                         <a:prstGeom prst="rect">
                           <a:avLst/>
@@ -34417,19 +34403,32 @@
           </mc:Choice>
           <mc:Fallback>
             <w:pict>
-              <v:rect w14:anchorId="6181773F" id="Rectángulo 23" o:spid="_x0000_s1034" style="position:absolute;margin-left:0;margin-top:-8.25pt;width:458.55pt;height:711.75pt;z-index:-251597824;visibility:visible;mso-wrap-style:square;mso-width-percent:0;mso-height-percent:0;mso-wrap-distance-left:9pt;mso-wrap-distance-top:0;mso-wrap-distance-right:9pt;mso-wrap-distance-bottom:0;mso-position-horizontal:center;mso-position-horizontal-relative:margin;mso-position-vertical:absolute;mso-position-vertical-relative:text;mso-width-percent:0;mso-height-percent:0;mso-width-relative:margin;mso-height-relative:margin;v-text-anchor:middle" o:gfxdata="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" fillcolor="#f2f2f2 [3052]" strokecolor="#538135 [2409]" strokeweight="1pt">
+              <v:rect w14:anchorId="6181773F" id="Rectángulo 23" o:spid="_x0000_s1034" style="position:absolute;margin-left:-19.25pt;margin-top:-8.7pt;width:458.55pt;height:693.25pt;z-index:-251597824;visibility:visible;mso-wrap-style:square;mso-width-percent:0;mso-height-percent:0;mso-wrap-distance-left:9pt;mso-wrap-distance-top:0;mso-wrap-distance-right:9pt;mso-wrap-distance-bottom:0;mso-position-horizontal:absolute;mso-position-horizontal-relative:margin;mso-position-vertical:absolute;mso-position-vertical-relative:margin;mso-width-percent:0;mso-height-percent:0;mso-width-relative:margin;mso-height-relative:margin;v-text-anchor:middle" o:gfxdata="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" fillcolor="#f2f2f2 [3052]" strokecolor="#538135 [2409]" strokeweight="1pt">
                 <v:shadow on="t" color="black" opacity="26214f" origin="-.5,-.5" offset=".74836mm,.74836mm"/>
                 <v:textbox>
                   <w:txbxContent>
                     <w:p/>
                   </w:txbxContent>
                 </v:textbox>
-                <w10:wrap anchorx="margin"/>
+                <w10:wrap anchorx="margin" anchory="margin"/>
               </v:rect>
             </w:pict>
           </mc:Fallback>
         </mc:AlternateContent>
       </w:r>
+    </w:p>
+    <w:p>
+      <w:pPr>
+        <w:autoSpaceDE w:val="0"/>
+        <w:autoSpaceDN w:val="0"/>
+        <w:adjustRightInd w:val="0"/>
+        <w:spacing w:after="0" w:line="240" w:lineRule="auto"/>
+        <w:rPr>
+          <w:rFonts w:ascii="Consolas" w:hAnsi="Consolas" w:cs="Consolas"/>
+          <w:sz w:val="20"/>
+          <w:szCs w:val="20"/>
+        </w:rPr>
+      </w:pPr>
       <w:proofErr w:type="spellStart"/>
       <w:r>
         <w:rPr>
@@ -37010,15 +37009,15 @@
         <mc:AlternateContent>
           <mc:Choice Requires="wps">
             <w:drawing>
-              <wp:anchor distT="0" distB="0" distL="114300" distR="114300" simplePos="0" relativeHeight="251720704" behindDoc="1" locked="0" layoutInCell="1" allowOverlap="1" wp14:anchorId="744A00AC" wp14:editId="65609303">
+              <wp:anchor distT="0" distB="0" distL="114300" distR="114300" simplePos="0" relativeHeight="251720704" behindDoc="1" locked="0" layoutInCell="1" allowOverlap="1" wp14:anchorId="744A00AC" wp14:editId="2BC85678">
                 <wp:simplePos x="0" y="0"/>
                 <wp:positionH relativeFrom="margin">
-                  <wp:posOffset>-244518</wp:posOffset>
+                  <wp:align>center</wp:align>
                 </wp:positionH>
-                <wp:positionV relativeFrom="paragraph">
-                  <wp:posOffset>-149419</wp:posOffset>
+                <wp:positionV relativeFrom="margin">
+                  <wp:align>bottom</wp:align>
                 </wp:positionV>
-                <wp:extent cx="5823585" cy="8905068"/>
+                <wp:extent cx="5823585" cy="8904605"/>
                 <wp:effectExtent l="76200" t="76200" r="139065" b="125095"/>
                 <wp:wrapNone/>
                 <wp:docPr id="24" name="Rectángulo 24"/>
@@ -37030,7 +37029,7 @@
                       <wps:spPr>
                         <a:xfrm>
                           <a:off x="0" y="0"/>
-                          <a:ext cx="5823585" cy="8905068"/>
+                          <a:ext cx="5823585" cy="8904605"/>
                         </a:xfrm>
                         <a:prstGeom prst="rect">
                           <a:avLst/>
@@ -37102,14 +37101,14 @@
           </mc:Choice>
           <mc:Fallback>
             <w:pict>
-              <v:rect w14:anchorId="744A00AC" id="Rectángulo 24" o:spid="_x0000_s1035" style="position:absolute;margin-left:-19.25pt;margin-top:-11.75pt;width:458.55pt;height:701.2pt;z-index:-251595776;visibility:visible;mso-wrap-style:square;mso-width-percent:0;mso-height-percent:0;mso-wrap-distance-left:9pt;mso-wrap-distance-top:0;mso-wrap-distance-right:9pt;mso-wrap-distance-bottom:0;mso-position-horizontal:absolute;mso-position-horizontal-relative:margin;mso-position-vertical:absolute;mso-position-vertical-relative:text;mso-width-percent:0;mso-height-percent:0;mso-width-relative:margin;mso-height-relative:margin;v-text-anchor:middle" o:gfxdata="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" fillcolor="#f2f2f2 [3052]" strokecolor="#538135 [2409]" strokeweight="1pt">
+              <v:rect w14:anchorId="744A00AC" id="Rectángulo 24" o:spid="_x0000_s1035" style="position:absolute;margin-left:0;margin-top:0;width:458.55pt;height:701.15pt;z-index:-251595776;visibility:visible;mso-wrap-style:square;mso-width-percent:0;mso-height-percent:0;mso-wrap-distance-left:9pt;mso-wrap-distance-top:0;mso-wrap-distance-right:9pt;mso-wrap-distance-bottom:0;mso-position-horizontal:center;mso-position-horizontal-relative:margin;mso-position-vertical:bottom;mso-position-vertical-relative:margin;mso-width-percent:0;mso-height-percent:0;mso-width-relative:margin;mso-height-relative:margin;v-text-anchor:middle" o:gfxdata="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" fillcolor="#f2f2f2 [3052]" strokecolor="#538135 [2409]" strokeweight="1pt">
                 <v:shadow on="t" color="black" opacity="26214f" origin="-.5,-.5" offset=".74836mm,.74836mm"/>
                 <v:textbox>
                   <w:txbxContent>
                     <w:p/>
                   </w:txbxContent>
                 </v:textbox>
-                <w10:wrap anchorx="margin"/>
+                <w10:wrap anchorx="margin" anchory="margin"/>
               </v:rect>
             </w:pict>
           </mc:Fallback>
@@ -40159,16 +40158,16 @@
         <mc:AlternateContent>
           <mc:Choice Requires="wps">
             <w:drawing>
-              <wp:anchor distT="0" distB="0" distL="114300" distR="114300" simplePos="0" relativeHeight="251722752" behindDoc="1" locked="0" layoutInCell="1" allowOverlap="1" wp14:anchorId="3141C3D5" wp14:editId="44EED920">
+              <wp:anchor distT="0" distB="0" distL="114300" distR="114300" simplePos="0" relativeHeight="251722752" behindDoc="1" locked="0" layoutInCell="1" allowOverlap="1" wp14:anchorId="3141C3D5" wp14:editId="69D87875">
                 <wp:simplePos x="0" y="0"/>
                 <wp:positionH relativeFrom="margin">
                   <wp:posOffset>-244518</wp:posOffset>
                 </wp:positionH>
-                <wp:positionV relativeFrom="paragraph">
-                  <wp:posOffset>-102923</wp:posOffset>
+                <wp:positionV relativeFrom="margin">
+                  <wp:posOffset>-242410</wp:posOffset>
                 </wp:positionV>
-                <wp:extent cx="5823585" cy="8850824"/>
-                <wp:effectExtent l="76200" t="76200" r="139065" b="140970"/>
+                <wp:extent cx="5823585" cy="8967061"/>
+                <wp:effectExtent l="76200" t="76200" r="139065" b="139065"/>
                 <wp:wrapNone/>
                 <wp:docPr id="25" name="Rectángulo 25"/>
                 <wp:cNvGraphicFramePr/>
@@ -40179,7 +40178,7 @@
                       <wps:spPr>
                         <a:xfrm>
                           <a:off x="0" y="0"/>
-                          <a:ext cx="5823585" cy="8850824"/>
+                          <a:ext cx="5823585" cy="8967061"/>
                         </a:xfrm>
                         <a:prstGeom prst="rect">
                           <a:avLst/>
@@ -40251,14 +40250,14 @@
           </mc:Choice>
           <mc:Fallback>
             <w:pict>
-              <v:rect w14:anchorId="3141C3D5" id="Rectángulo 25" o:spid="_x0000_s1036" style="position:absolute;margin-left:-19.25pt;margin-top:-8.1pt;width:458.55pt;height:696.9pt;z-index:-251593728;visibility:visible;mso-wrap-style:square;mso-width-percent:0;mso-height-percent:0;mso-wrap-distance-left:9pt;mso-wrap-distance-top:0;mso-wrap-distance-right:9pt;mso-wrap-distance-bottom:0;mso-position-horizontal:absolute;mso-position-horizontal-relative:margin;mso-position-vertical:absolute;mso-position-vertical-relative:text;mso-width-percent:0;mso-height-percent:0;mso-width-relative:margin;mso-height-relative:margin;v-text-anchor:middle" o:gfxdata="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" fillcolor="#f2f2f2 [3052]" strokecolor="#538135 [2409]" strokeweight="1pt">
+              <v:rect w14:anchorId="3141C3D5" id="Rectángulo 25" o:spid="_x0000_s1036" style="position:absolute;margin-left:-19.25pt;margin-top:-19.1pt;width:458.55pt;height:706.05pt;z-index:-251593728;visibility:visible;mso-wrap-style:square;mso-width-percent:0;mso-height-percent:0;mso-wrap-distance-left:9pt;mso-wrap-distance-top:0;mso-wrap-distance-right:9pt;mso-wrap-distance-bottom:0;mso-position-horizontal:absolute;mso-position-horizontal-relative:margin;mso-position-vertical:absolute;mso-position-vertical-relative:margin;mso-width-percent:0;mso-height-percent:0;mso-width-relative:margin;mso-height-relative:margin;v-text-anchor:middle" o:gfxdata="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" fillcolor="#f2f2f2 [3052]" strokecolor="#538135 [2409]" strokeweight="1pt">
                 <v:shadow on="t" color="black" opacity="26214f" origin="-.5,-.5" offset=".74836mm,.74836mm"/>
                 <v:textbox>
                   <w:txbxContent>
                     <w:p/>
                   </w:txbxContent>
                 </v:textbox>
-                <w10:wrap anchorx="margin"/>
+                <w10:wrap anchorx="margin" anchory="margin"/>
               </v:rect>
             </w:pict>
           </mc:Fallback>
@@ -43966,13 +43965,13 @@
         <mc:AlternateContent>
           <mc:Choice Requires="wps">
             <w:drawing>
-              <wp:anchor distT="0" distB="0" distL="114300" distR="114300" simplePos="0" relativeHeight="251724800" behindDoc="1" locked="0" layoutInCell="1" allowOverlap="1" wp14:anchorId="1CE2072E" wp14:editId="5A2A5AA7">
+              <wp:anchor distT="0" distB="0" distL="114300" distR="114300" simplePos="0" relativeHeight="251724800" behindDoc="1" locked="0" layoutInCell="1" allowOverlap="1" wp14:anchorId="1CE2072E" wp14:editId="7FF45CA9">
                 <wp:simplePos x="0" y="0"/>
                 <wp:positionH relativeFrom="margin">
                   <wp:align>center</wp:align>
                 </wp:positionH>
-                <wp:positionV relativeFrom="paragraph">
-                  <wp:posOffset>-308083</wp:posOffset>
+                <wp:positionV relativeFrom="page">
+                  <wp:posOffset>591820</wp:posOffset>
                 </wp:positionV>
                 <wp:extent cx="5823585" cy="9039225"/>
                 <wp:effectExtent l="76200" t="76200" r="139065" b="142875"/>
@@ -44058,14 +44057,14 @@
           </mc:Choice>
           <mc:Fallback>
             <w:pict>
-              <v:rect w14:anchorId="1CE2072E" id="Rectángulo 26" o:spid="_x0000_s1037" style="position:absolute;margin-left:0;margin-top:-24.25pt;width:458.55pt;height:711.75pt;z-index:-251591680;visibility:visible;mso-wrap-style:square;mso-width-percent:0;mso-height-percent:0;mso-wrap-distance-left:9pt;mso-wrap-distance-top:0;mso-wrap-distance-right:9pt;mso-wrap-distance-bottom:0;mso-position-horizontal:center;mso-position-horizontal-relative:margin;mso-position-vertical:absolute;mso-position-vertical-relative:text;mso-width-percent:0;mso-height-percent:0;mso-width-relative:margin;mso-height-relative:margin;v-text-anchor:middle" o:gfxdata="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" fillcolor="#f2f2f2 [3052]" strokecolor="#538135 [2409]" strokeweight="1pt">
+              <v:rect w14:anchorId="1CE2072E" id="Rectángulo 26" o:spid="_x0000_s1037" style="position:absolute;margin-left:0;margin-top:46.6pt;width:458.55pt;height:711.75pt;z-index:-251591680;visibility:visible;mso-wrap-style:square;mso-width-percent:0;mso-height-percent:0;mso-wrap-distance-left:9pt;mso-wrap-distance-top:0;mso-wrap-distance-right:9pt;mso-wrap-distance-bottom:0;mso-position-horizontal:center;mso-position-horizontal-relative:margin;mso-position-vertical:absolute;mso-position-vertical-relative:page;mso-width-percent:0;mso-height-percent:0;mso-width-relative:margin;mso-height-relative:margin;v-text-anchor:middle" o:gfxdata="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" fillcolor="#f2f2f2 [3052]" strokecolor="#538135 [2409]" strokeweight="1pt">
                 <v:shadow on="t" color="black" opacity="26214f" origin="-.5,-.5" offset=".74836mm,.74836mm"/>
                 <v:textbox>
                   <w:txbxContent>
                     <w:p/>
                   </w:txbxContent>
                 </v:textbox>
-                <w10:wrap anchorx="margin"/>
+                <w10:wrap anchorx="margin" anchory="page"/>
               </v:rect>
             </w:pict>
           </mc:Fallback>
@@ -47441,15 +47440,15 @@
         <mc:AlternateContent>
           <mc:Choice Requires="wps">
             <w:drawing>
-              <wp:anchor distT="0" distB="0" distL="114300" distR="114300" simplePos="0" relativeHeight="251726848" behindDoc="1" locked="0" layoutInCell="1" allowOverlap="1" wp14:anchorId="55B3FA2A" wp14:editId="345A5BD8">
+              <wp:anchor distT="0" distB="0" distL="114300" distR="114300" simplePos="0" relativeHeight="251726848" behindDoc="1" locked="0" layoutInCell="1" allowOverlap="1" wp14:anchorId="55B3FA2A" wp14:editId="06098239">
                 <wp:simplePos x="0" y="0"/>
                 <wp:positionH relativeFrom="margin">
-                  <wp:align>center</wp:align>
+                  <wp:posOffset>-250954</wp:posOffset>
                 </wp:positionH>
-                <wp:positionV relativeFrom="paragraph">
-                  <wp:posOffset>-112858</wp:posOffset>
+                <wp:positionV relativeFrom="margin">
+                  <wp:align>bottom</wp:align>
                 </wp:positionV>
-                <wp:extent cx="5823585" cy="8858573"/>
+                <wp:extent cx="5823585" cy="8858250"/>
                 <wp:effectExtent l="76200" t="76200" r="139065" b="133350"/>
                 <wp:wrapNone/>
                 <wp:docPr id="27" name="Rectángulo 27"/>
@@ -47461,7 +47460,7 @@
                       <wps:spPr>
                         <a:xfrm>
                           <a:off x="0" y="0"/>
-                          <a:ext cx="5823585" cy="8858573"/>
+                          <a:ext cx="5823585" cy="8858250"/>
                         </a:xfrm>
                         <a:prstGeom prst="rect">
                           <a:avLst/>
@@ -47533,14 +47532,14 @@
           </mc:Choice>
           <mc:Fallback>
             <w:pict>
-              <v:rect w14:anchorId="55B3FA2A" id="Rectángulo 27" o:spid="_x0000_s1038" style="position:absolute;margin-left:0;margin-top:-8.9pt;width:458.55pt;height:697.55pt;z-index:-251589632;visibility:visible;mso-wrap-style:square;mso-width-percent:0;mso-height-percent:0;mso-wrap-distance-left:9pt;mso-wrap-distance-top:0;mso-wrap-distance-right:9pt;mso-wrap-distance-bottom:0;mso-position-horizontal:center;mso-position-horizontal-relative:margin;mso-position-vertical:absolute;mso-position-vertical-relative:text;mso-width-percent:0;mso-height-percent:0;mso-width-relative:margin;mso-height-relative:margin;v-text-anchor:middle" o:gfxdata="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" fillcolor="#f2f2f2 [3052]" strokecolor="#538135 [2409]" strokeweight="1pt">
+              <v:rect w14:anchorId="55B3FA2A" id="Rectángulo 27" o:spid="_x0000_s1038" style="position:absolute;margin-left:-19.75pt;margin-top:0;width:458.55pt;height:697.5pt;z-index:-251589632;visibility:visible;mso-wrap-style:square;mso-width-percent:0;mso-height-percent:0;mso-wrap-distance-left:9pt;mso-wrap-distance-top:0;mso-wrap-distance-right:9pt;mso-wrap-distance-bottom:0;mso-position-horizontal:absolute;mso-position-horizontal-relative:margin;mso-position-vertical:bottom;mso-position-vertical-relative:margin;mso-width-percent:0;mso-height-percent:0;mso-width-relative:margin;mso-height-relative:margin;v-text-anchor:middle" o:gfxdata="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" fillcolor="#f2f2f2 [3052]" strokecolor="#538135 [2409]" strokeweight="1pt">
                 <v:shadow on="t" color="black" opacity="26214f" origin="-.5,-.5" offset=".74836mm,.74836mm"/>
                 <v:textbox>
                   <w:txbxContent>
                     <w:p/>
                   </w:txbxContent>
                 </v:textbox>
-                <w10:wrap anchorx="margin"/>
+                <w10:wrap anchorx="margin" anchory="margin"/>
               </v:rect>
             </w:pict>
           </mc:Fallback>
@@ -51388,15 +51387,15 @@
         <mc:AlternateContent>
           <mc:Choice Requires="wps">
             <w:drawing>
-              <wp:anchor distT="0" distB="0" distL="114300" distR="114300" simplePos="0" relativeHeight="251728896" behindDoc="1" locked="0" layoutInCell="1" allowOverlap="1" wp14:anchorId="5E2F786C" wp14:editId="636B4A1C">
+              <wp:anchor distT="0" distB="0" distL="114300" distR="114300" simplePos="0" relativeHeight="251728896" behindDoc="1" locked="0" layoutInCell="1" allowOverlap="1" wp14:anchorId="5E2F786C" wp14:editId="6FA1C339">
                 <wp:simplePos x="0" y="0"/>
                 <wp:positionH relativeFrom="margin">
                   <wp:align>center</wp:align>
                 </wp:positionH>
-                <wp:positionV relativeFrom="paragraph">
-                  <wp:posOffset>-204491</wp:posOffset>
+                <wp:positionV relativeFrom="margin">
+                  <wp:align>center</wp:align>
                 </wp:positionV>
-                <wp:extent cx="5823585" cy="8943814"/>
+                <wp:extent cx="5823585" cy="8943340"/>
                 <wp:effectExtent l="76200" t="76200" r="139065" b="124460"/>
                 <wp:wrapNone/>
                 <wp:docPr id="28" name="Rectángulo 28"/>
@@ -51408,7 +51407,7 @@
                       <wps:spPr>
                         <a:xfrm>
                           <a:off x="0" y="0"/>
-                          <a:ext cx="5823585" cy="8943814"/>
+                          <a:ext cx="5823585" cy="8943340"/>
                         </a:xfrm>
                         <a:prstGeom prst="rect">
                           <a:avLst/>
@@ -51480,14 +51479,14 @@
           </mc:Choice>
           <mc:Fallback>
             <w:pict>
-              <v:rect w14:anchorId="5E2F786C" id="Rectángulo 28" o:spid="_x0000_s1039" style="position:absolute;margin-left:0;margin-top:-16.1pt;width:458.55pt;height:704.25pt;z-index:-251587584;visibility:visible;mso-wrap-style:square;mso-width-percent:0;mso-height-percent:0;mso-wrap-distance-left:9pt;mso-wrap-distance-top:0;mso-wrap-distance-right:9pt;mso-wrap-distance-bottom:0;mso-position-horizontal:center;mso-position-horizontal-relative:margin;mso-position-vertical:absolute;mso-position-vertical-relative:text;mso-width-percent:0;mso-height-percent:0;mso-width-relative:margin;mso-height-relative:margin;v-text-anchor:middle" o:gfxdata="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" fillcolor="#f2f2f2 [3052]" strokecolor="#538135 [2409]" strokeweight="1pt">
+              <v:rect w14:anchorId="5E2F786C" id="Rectángulo 28" o:spid="_x0000_s1039" style="position:absolute;margin-left:0;margin-top:0;width:458.55pt;height:704.2pt;z-index:-251587584;visibility:visible;mso-wrap-style:square;mso-width-percent:0;mso-height-percent:0;mso-wrap-distance-left:9pt;mso-wrap-distance-top:0;mso-wrap-distance-right:9pt;mso-wrap-distance-bottom:0;mso-position-horizontal:center;mso-position-horizontal-relative:margin;mso-position-vertical:center;mso-position-vertical-relative:margin;mso-width-percent:0;mso-height-percent:0;mso-width-relative:margin;mso-height-relative:margin;v-text-anchor:middle" o:gfxdata="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" fillcolor="#f2f2f2 [3052]" strokecolor="#538135 [2409]" strokeweight="1pt">
                 <v:shadow on="t" color="black" opacity="26214f" origin="-.5,-.5" offset=".74836mm,.74836mm"/>
                 <v:textbox>
                   <w:txbxContent>
                     <w:p/>
                   </w:txbxContent>
                 </v:textbox>
-                <w10:wrap anchorx="margin"/>
+                <w10:wrap anchorx="margin" anchory="margin"/>
               </v:rect>
             </w:pict>
           </mc:Fallback>
@@ -55257,15 +55256,15 @@
         <mc:AlternateContent>
           <mc:Choice Requires="wps">
             <w:drawing>
-              <wp:anchor distT="0" distB="0" distL="114300" distR="114300" simplePos="0" relativeHeight="251730944" behindDoc="1" locked="0" layoutInCell="1" allowOverlap="1" wp14:anchorId="12971852" wp14:editId="2AD2BFC0">
+              <wp:anchor distT="0" distB="0" distL="114300" distR="114300" simplePos="0" relativeHeight="251730944" behindDoc="1" locked="0" layoutInCell="1" allowOverlap="1" wp14:anchorId="12971852" wp14:editId="185F3A64">
                 <wp:simplePos x="0" y="0"/>
                 <wp:positionH relativeFrom="margin">
-                  <wp:posOffset>-81786</wp:posOffset>
+                  <wp:posOffset>-73531</wp:posOffset>
                 </wp:positionH>
-                <wp:positionV relativeFrom="paragraph">
-                  <wp:posOffset>-102924</wp:posOffset>
+                <wp:positionV relativeFrom="page">
+                  <wp:posOffset>796031</wp:posOffset>
                 </wp:positionV>
-                <wp:extent cx="5823585" cy="923441"/>
+                <wp:extent cx="5823585" cy="923290"/>
                 <wp:effectExtent l="76200" t="76200" r="139065" b="124460"/>
                 <wp:wrapNone/>
                 <wp:docPr id="2" name="Rectángulo 2"/>
@@ -55277,7 +55276,7 @@
                       <wps:spPr>
                         <a:xfrm>
                           <a:off x="0" y="0"/>
-                          <a:ext cx="5823585" cy="923441"/>
+                          <a:ext cx="5823585" cy="923290"/>
                         </a:xfrm>
                         <a:prstGeom prst="rect">
                           <a:avLst/>
@@ -55349,14 +55348,14 @@
           </mc:Choice>
           <mc:Fallback>
             <w:pict>
-              <v:rect w14:anchorId="12971852" id="Rectángulo 2" o:spid="_x0000_s1040" style="position:absolute;margin-left:-6.45pt;margin-top:-8.1pt;width:458.55pt;height:72.7pt;z-index:-251585536;visibility:visible;mso-wrap-style:square;mso-width-percent:0;mso-height-percent:0;mso-wrap-distance-left:9pt;mso-wrap-distance-top:0;mso-wrap-distance-right:9pt;mso-wrap-distance-bottom:0;mso-position-horizontal:absolute;mso-position-horizontal-relative:margin;mso-position-vertical:absolute;mso-position-vertical-relative:text;mso-width-percent:0;mso-height-percent:0;mso-width-relative:margin;mso-height-relative:margin;v-text-anchor:middle" o:gfxdata="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" fillcolor="#f2f2f2 [3052]" strokecolor="#538135 [2409]" strokeweight="1pt">
+              <v:rect w14:anchorId="12971852" id="Rectángulo 2" o:spid="_x0000_s1040" style="position:absolute;margin-left:-5.8pt;margin-top:62.7pt;width:458.55pt;height:72.7pt;z-index:-251585536;visibility:visible;mso-wrap-style:square;mso-width-percent:0;mso-height-percent:0;mso-wrap-distance-left:9pt;mso-wrap-distance-top:0;mso-wrap-distance-right:9pt;mso-wrap-distance-bottom:0;mso-position-horizontal:absolute;mso-position-horizontal-relative:margin;mso-position-vertical:absolute;mso-position-vertical-relative:page;mso-width-percent:0;mso-height-percent:0;mso-width-relative:margin;mso-height-relative:margin;v-text-anchor:middle" o:gfxdata="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" fillcolor="#f2f2f2 [3052]" strokecolor="#538135 [2409]" strokeweight="1pt">
                 <v:shadow on="t" color="black" opacity="26214f" origin="-.5,-.5" offset=".74836mm,.74836mm"/>
                 <v:textbox>
                   <w:txbxContent>
                     <w:p/>
                   </w:txbxContent>
                 </v:textbox>
-                <w10:wrap anchorx="margin"/>
+                <w10:wrap anchorx="margin" anchory="page"/>
               </v:rect>
             </w:pict>
           </mc:Fallback>
@@ -55618,6 +55617,8 @@
         </w:rPr>
         <w:br w:type="page"/>
       </w:r>
+      <w:bookmarkStart w:id="4" w:name="_GoBack"/>
+      <w:bookmarkEnd w:id="4"/>
     </w:p>
     <w:p>
       <w:pPr>
@@ -57134,6 +57135,36 @@
       <w:u w:val="single"/>
     </w:rPr>
   </w:style>
+  <w:style w:type="paragraph" w:styleId="Textodeglobo">
+    <w:name w:val="Balloon Text"/>
+    <w:basedOn w:val="Normal"/>
+    <w:link w:val="TextodegloboCar"/>
+    <w:uiPriority w:val="99"/>
+    <w:semiHidden/>
+    <w:unhideWhenUsed/>
+    <w:rsid w:val="00345D38"/>
+    <w:pPr>
+      <w:spacing w:after="0" w:line="240" w:lineRule="auto"/>
+    </w:pPr>
+    <w:rPr>
+      <w:rFonts w:ascii="Segoe UI" w:hAnsi="Segoe UI" w:cs="Segoe UI"/>
+      <w:sz w:val="18"/>
+      <w:szCs w:val="18"/>
+    </w:rPr>
+  </w:style>
+  <w:style w:type="character" w:customStyle="1" w:styleId="TextodegloboCar">
+    <w:name w:val="Texto de globo Car"/>
+    <w:basedOn w:val="Fuentedeprrafopredeter"/>
+    <w:link w:val="Textodeglobo"/>
+    <w:uiPriority w:val="99"/>
+    <w:semiHidden/>
+    <w:rsid w:val="00345D38"/>
+    <w:rPr>
+      <w:rFonts w:ascii="Segoe UI" w:hAnsi="Segoe UI" w:cs="Segoe UI"/>
+      <w:sz w:val="18"/>
+      <w:szCs w:val="18"/>
+    </w:rPr>
+  </w:style>
 </w:styles>
 </file>
 
@@ -57437,7 +57468,7 @@
 </file>
 
 <file path=customXml/itemProps1.xml><?xml version="1.0" encoding="utf-8"?>
-<ds:datastoreItem xmlns:ds="http://schemas.openxmlformats.org/officeDocument/2006/customXml" ds:itemID="{0459591F-FEC2-4C64-8593-FEAC51B8D134}">
+<ds:datastoreItem xmlns:ds="http://schemas.openxmlformats.org/officeDocument/2006/customXml" ds:itemID="{A50E432B-1393-4125-AC5B-FE81349E06C6}">
   <ds:schemaRefs>
     <ds:schemaRef ds:uri="http://schemas.openxmlformats.org/officeDocument/2006/bibliography"/>
   </ds:schemaRefs>

</xml_diff>